<commit_message>
Update assignment2 and project code
</commit_message>
<xml_diff>
--- a/assignment2/Report.docx
+++ b/assignment2/Report.docx
@@ -2279,7 +2279,7 @@
                 <w:noProof/>
                 <w:webHidden/>
               </w:rPr>
-              <w:t>38</w:t>
+              <w:t>39</w:t>
             </w:r>
             <w:r>
               <w:rPr>
@@ -2357,7 +2357,7 @@
                 <w:noProof/>
                 <w:webHidden/>
               </w:rPr>
-              <w:t>38</w:t>
+              <w:t>39</w:t>
             </w:r>
             <w:r>
               <w:rPr>
@@ -2435,7 +2435,7 @@
                 <w:noProof/>
                 <w:webHidden/>
               </w:rPr>
-              <w:t>38</w:t>
+              <w:t>39</w:t>
             </w:r>
             <w:r>
               <w:rPr>
@@ -3741,7 +3741,7 @@
           <v:shape id="_x0000_i1053" type="#_x0000_t75" style="width:322.5pt;height:382.5pt" o:ole="">
             <v:imagedata r:id="rId7" o:title=""/>
           </v:shape>
-          <o:OLEObject Type="Embed" ProgID="Word.OpenDocumentText.12" ShapeID="_x0000_i1053" DrawAspect="Content" ObjectID="_1666805800" r:id="rId8"/>
+          <o:OLEObject Type="Embed" ProgID="Word.OpenDocumentText.12" ShapeID="_x0000_i1053" DrawAspect="Content" ObjectID="_1666812771" r:id="rId8"/>
         </w:object>
       </w:r>
     </w:p>
@@ -4105,7 +4105,7 @@
           <v:shape id="_x0000_i1054" type="#_x0000_t75" style="width:415.5pt;height:84.75pt" o:ole="">
             <v:imagedata r:id="rId11" o:title=""/>
           </v:shape>
-          <o:OLEObject Type="Embed" ProgID="Word.OpenDocumentText.12" ShapeID="_x0000_i1054" DrawAspect="Content" ObjectID="_1666805801" r:id="rId12"/>
+          <o:OLEObject Type="Embed" ProgID="Word.OpenDocumentText.12" ShapeID="_x0000_i1054" DrawAspect="Content" ObjectID="_1666812772" r:id="rId12"/>
         </w:object>
       </w:r>
     </w:p>
@@ -4138,7 +4138,7 @@
           <v:shape id="_x0000_i1055" type="#_x0000_t75" style="width:415.5pt;height:421.5pt" o:ole="">
             <v:imagedata r:id="rId13" o:title=""/>
           </v:shape>
-          <o:OLEObject Type="Embed" ProgID="Word.OpenDocumentText.12" ShapeID="_x0000_i1055" DrawAspect="Content" ObjectID="_1666805802" r:id="rId14"/>
+          <o:OLEObject Type="Embed" ProgID="Word.OpenDocumentText.12" ShapeID="_x0000_i1055" DrawAspect="Content" ObjectID="_1666812773" r:id="rId14"/>
         </w:object>
       </w:r>
     </w:p>
@@ -9254,7 +9254,7 @@
           <v:shape id="_x0000_i1056" type="#_x0000_t75" style="width:335.25pt;height:351.75pt" o:ole="">
             <v:imagedata r:id="rId35" o:title=""/>
           </v:shape>
-          <o:OLEObject Type="Embed" ProgID="Word.OpenDocumentText.12" ShapeID="_x0000_i1056" DrawAspect="Content" ObjectID="_1666805803" r:id="rId36"/>
+          <o:OLEObject Type="Embed" ProgID="Word.OpenDocumentText.12" ShapeID="_x0000_i1056" DrawAspect="Content" ObjectID="_1666812774" r:id="rId36"/>
         </w:object>
       </w:r>
     </w:p>
@@ -9516,7 +9516,7 @@
           <v:shape id="_x0000_i1057" type="#_x0000_t75" style="width:415.5pt;height:505.5pt" o:ole="">
             <v:imagedata r:id="rId39" o:title=""/>
           </v:shape>
-          <o:OLEObject Type="Embed" ProgID="Word.OpenDocumentText.12" ShapeID="_x0000_i1057" DrawAspect="Content" ObjectID="_1666805804" r:id="rId40"/>
+          <o:OLEObject Type="Embed" ProgID="Word.OpenDocumentText.12" ShapeID="_x0000_i1057" DrawAspect="Content" ObjectID="_1666812775" r:id="rId40"/>
         </w:object>
       </w:r>
     </w:p>
@@ -9766,7 +9766,7 @@
           <v:shape id="_x0000_i1058" type="#_x0000_t75" style="width:415.5pt;height:337.5pt" o:ole="">
             <v:imagedata r:id="rId43" o:title=""/>
           </v:shape>
-          <o:OLEObject Type="Embed" ProgID="Word.OpenDocumentText.12" ShapeID="_x0000_i1058" DrawAspect="Content" ObjectID="_1666805805" r:id="rId44"/>
+          <o:OLEObject Type="Embed" ProgID="Word.OpenDocumentText.12" ShapeID="_x0000_i1058" DrawAspect="Content" ObjectID="_1666812776" r:id="rId44"/>
         </w:object>
       </w:r>
     </w:p>
@@ -9987,7 +9987,7 @@
           <v:shape id="_x0000_i1059" type="#_x0000_t75" style="width:415.5pt;height:366pt" o:ole="">
             <v:imagedata r:id="rId47" o:title=""/>
           </v:shape>
-          <o:OLEObject Type="Embed" ProgID="Word.OpenDocumentText.12" ShapeID="_x0000_i1059" DrawAspect="Content" ObjectID="_1666805806" r:id="rId48"/>
+          <o:OLEObject Type="Embed" ProgID="Word.OpenDocumentText.12" ShapeID="_x0000_i1059" DrawAspect="Content" ObjectID="_1666812777" r:id="rId48"/>
         </w:object>
       </w:r>
     </w:p>

</xml_diff>